<commit_message>
Agregando portada y documento con links
</commit_message>
<xml_diff>
--- a/Parcial3_PU16001_Analisis.docx
+++ b/Parcial3_PU16001_Analisis.docx
@@ -4,24 +4,203 @@
   <w:body>
     <w:p>
       <w:pPr>
-        <w:rPr>
-          <w:lang w:val="es-MX"/>
-        </w:rPr>
-      </w:pPr>
-      <w:r>
-        <w:rPr>
-          <w:lang w:val="es-MX"/>
-        </w:rPr>
-        <w:t>PORTADA</w:t>
-      </w:r>
-    </w:p>
-    <w:p>
-      <w:pPr>
-        <w:jc w:val="left"/>
-        <w:rPr>
-          <w:lang w:val="es-MX"/>
-        </w:rPr>
-      </w:pPr>
+        <w:jc w:val="center"/>
+        <w:rPr>
+          <w:b/>
+          <w:lang w:val="es-MX"/>
+        </w:rPr>
+      </w:pPr>
+      <w:r>
+        <w:rPr>
+          <w:b/>
+          <w:lang w:val="es-MX"/>
+        </w:rPr>
+        <w:t>Universidad de El Salvador</w:t>
+      </w:r>
+    </w:p>
+    <w:p>
+      <w:pPr>
+        <w:jc w:val="center"/>
+        <w:rPr>
+          <w:b/>
+          <w:lang w:val="es-MX"/>
+        </w:rPr>
+      </w:pPr>
+      <w:r>
+        <w:rPr>
+          <w:b/>
+          <w:lang w:val="es-MX"/>
+        </w:rPr>
+        <w:t>Facultad de ingeniería y arquitectura</w:t>
+      </w:r>
+    </w:p>
+    <w:p>
+      <w:pPr>
+        <w:jc w:val="center"/>
+        <w:rPr>
+          <w:b/>
+          <w:lang w:val="es-MX"/>
+        </w:rPr>
+      </w:pPr>
+      <w:r>
+        <w:rPr>
+          <w:b/>
+          <w:lang w:val="es-MX"/>
+        </w:rPr>
+        <w:t>Ingeniería de sistemas informáticos</w:t>
+      </w:r>
+    </w:p>
+    <w:p>
+      <w:pPr>
+        <w:jc w:val="center"/>
+        <w:rPr>
+          <w:lang w:val="es-MX"/>
+        </w:rPr>
+      </w:pPr>
+      <w:r>
+        <w:rPr>
+          <w:noProof/>
+        </w:rPr>
+        <w:drawing>
+          <wp:inline distT="0" distB="0" distL="0" distR="0">
+            <wp:extent cx="3750574" cy="4626591"/>
+            <wp:effectExtent l="0" t="0" r="2540" b="3175"/>
+            <wp:docPr id="3" name="Imagen 3" descr="Archivo:Escudo de la Universidad de El Salvador.svg"/>
+            <wp:cNvGraphicFramePr>
+              <a:graphicFrameLocks xmlns:a="http://schemas.openxmlformats.org/drawingml/2006/main" noChangeAspect="1"/>
+            </wp:cNvGraphicFramePr>
+            <a:graphic xmlns:a="http://schemas.openxmlformats.org/drawingml/2006/main">
+              <a:graphicData uri="http://schemas.openxmlformats.org/drawingml/2006/picture">
+                <pic:pic xmlns:pic="http://schemas.openxmlformats.org/drawingml/2006/picture">
+                  <pic:nvPicPr>
+                    <pic:cNvPr id="0" name="Picture 1" descr="Archivo:Escudo de la Universidad de El Salvador.svg"/>
+                    <pic:cNvPicPr>
+                      <a:picLocks noChangeAspect="1" noChangeArrowheads="1"/>
+                    </pic:cNvPicPr>
+                  </pic:nvPicPr>
+                  <pic:blipFill>
+                    <a:blip r:embed="rId5">
+                      <a:extLst>
+                        <a:ext uri="{28A0092B-C50C-407E-A947-70E740481C1C}">
+                          <a14:useLocalDpi xmlns:a14="http://schemas.microsoft.com/office/drawing/2010/main" val="0"/>
+                        </a:ext>
+                      </a:extLst>
+                    </a:blip>
+                    <a:srcRect/>
+                    <a:stretch>
+                      <a:fillRect/>
+                    </a:stretch>
+                  </pic:blipFill>
+                  <pic:spPr bwMode="auto">
+                    <a:xfrm>
+                      <a:off x="0" y="0"/>
+                      <a:ext cx="3751605" cy="4627863"/>
+                    </a:xfrm>
+                    <a:prstGeom prst="rect">
+                      <a:avLst/>
+                    </a:prstGeom>
+                    <a:noFill/>
+                    <a:ln>
+                      <a:noFill/>
+                    </a:ln>
+                  </pic:spPr>
+                </pic:pic>
+              </a:graphicData>
+            </a:graphic>
+          </wp:inline>
+        </w:drawing>
+      </w:r>
+    </w:p>
+    <w:p>
+      <w:pPr>
+        <w:jc w:val="center"/>
+        <w:rPr>
+          <w:lang w:val="es-MX"/>
+        </w:rPr>
+      </w:pPr>
+    </w:p>
+    <w:p>
+      <w:pPr>
+        <w:jc w:val="center"/>
+        <w:rPr>
+          <w:b/>
+          <w:sz w:val="22"/>
+          <w:lang w:val="es-MX"/>
+        </w:rPr>
+      </w:pPr>
+      <w:r>
+        <w:rPr>
+          <w:b/>
+          <w:sz w:val="22"/>
+          <w:lang w:val="es-MX"/>
+        </w:rPr>
+        <w:t>Ingeniería de Datos</w:t>
+      </w:r>
+    </w:p>
+    <w:p>
+      <w:pPr>
+        <w:jc w:val="center"/>
+        <w:rPr>
+          <w:sz w:val="22"/>
+          <w:lang w:val="es-MX"/>
+        </w:rPr>
+      </w:pPr>
+      <w:r>
+        <w:rPr>
+          <w:sz w:val="22"/>
+          <w:lang w:val="es-MX"/>
+        </w:rPr>
+        <w:t>Ing. Rene Quintanilla</w:t>
+      </w:r>
+    </w:p>
+    <w:p>
+      <w:pPr>
+        <w:jc w:val="center"/>
+        <w:rPr>
+          <w:b/>
+          <w:sz w:val="22"/>
+          <w:lang w:val="es-MX"/>
+        </w:rPr>
+      </w:pPr>
+      <w:r>
+        <w:rPr>
+          <w:b/>
+          <w:sz w:val="22"/>
+          <w:lang w:val="es-MX"/>
+        </w:rPr>
+        <w:t>Parcial 3</w:t>
+      </w:r>
+    </w:p>
+    <w:p>
+      <w:pPr>
+        <w:jc w:val="center"/>
+        <w:rPr>
+          <w:lang w:val="es-MX"/>
+        </w:rPr>
+      </w:pPr>
+      <w:r>
+        <w:rPr>
+          <w:sz w:val="22"/>
+          <w:lang w:val="es-MX"/>
+        </w:rPr>
+        <w:t>Nelson Amílcar Pleitez Urrutia</w:t>
+      </w:r>
+      <w:r>
+        <w:rPr>
+          <w:sz w:val="22"/>
+          <w:lang w:val="es-MX"/>
+        </w:rPr>
+        <w:tab/>
+      </w:r>
+      <w:bookmarkStart w:id="0" w:name="_GoBack"/>
+      <w:bookmarkEnd w:id="0"/>
+      <w:r>
+        <w:rPr>
+          <w:sz w:val="22"/>
+          <w:lang w:val="es-MX"/>
+        </w:rPr>
+        <w:t>PU16001</w:t>
+      </w:r>
       <w:r>
         <w:rPr>
           <w:lang w:val="es-MX"/>
@@ -247,10 +426,10 @@
                     <pic:cNvPicPr/>
                   </pic:nvPicPr>
                   <pic:blipFill>
-                    <a:blip r:embed="rId5">
+                    <a:blip r:embed="rId6">
                       <a:extLst>
                         <a:ext uri="{96DAC541-7B7A-43D3-8B79-37D633B846F1}">
-                          <asvg:svgBlip xmlns:asvg="http://schemas.microsoft.com/office/drawing/2016/SVG/main" r:embed="rId6"/>
+                          <asvg:svgBlip xmlns:asvg="http://schemas.microsoft.com/office/drawing/2016/SVG/main" r:embed="rId7"/>
                         </a:ext>
                       </a:extLst>
                     </a:blip>
@@ -1025,8 +1204,6 @@
           <w:rFonts w:cstheme="minorHAnsi"/>
         </w:rPr>
       </w:pPr>
-      <w:bookmarkStart w:id="0" w:name="_GoBack"/>
-      <w:bookmarkEnd w:id="0"/>
       <w:proofErr w:type="spellStart"/>
       <w:r>
         <w:rPr>
@@ -1727,10 +1904,10 @@
                     <pic:cNvPicPr/>
                   </pic:nvPicPr>
                   <pic:blipFill>
-                    <a:blip r:embed="rId7">
+                    <a:blip r:embed="rId8">
                       <a:extLst>
                         <a:ext uri="{96DAC541-7B7A-43D3-8B79-37D633B846F1}">
-                          <asvg:svgBlip xmlns:asvg="http://schemas.microsoft.com/office/drawing/2016/SVG/main" r:embed="rId8"/>
+                          <asvg:svgBlip xmlns:asvg="http://schemas.microsoft.com/office/drawing/2016/SVG/main" r:embed="rId9"/>
                         </a:ext>
                       </a:extLst>
                     </a:blip>

</xml_diff>